<commit_message>
direttive per svolgere il progetto 1
</commit_message>
<xml_diff>
--- a/Progetto_1.docx
+++ b/Progetto_1.docx
@@ -7,12 +7,14 @@
         <w:rPr>
           <w:b/>
           <w:bCs/>
+          <w:color w:val="83CAEB" w:themeColor="accent1" w:themeTint="66"/>
         </w:rPr>
       </w:pPr>
       <w:r>
         <w:rPr>
           <w:b/>
           <w:bCs/>
+          <w:color w:val="83CAEB" w:themeColor="accent1" w:themeTint="66"/>
         </w:rPr>
         <w:t>Testo da sviluppare relativo alla biglietteria</w:t>
       </w:r>
@@ -44,6 +46,7 @@
           <w:bCs/>
           <w:i w:val="0"/>
           <w:iCs w:val="0"/>
+          <w:color w:val="83CAEB" w:themeColor="accent1" w:themeTint="66"/>
         </w:rPr>
         <w:t>pagina di login</w:t>
       </w:r>
@@ -51,6 +54,7 @@
         <w:rPr>
           <w:i w:val="0"/>
           <w:iCs w:val="0"/>
+          <w:color w:val="83CAEB" w:themeColor="accent1" w:themeTint="66"/>
         </w:rPr>
         <w:t xml:space="preserve"> </w:t>
       </w:r>
@@ -97,6 +101,7 @@
           <w:bCs/>
           <w:i w:val="0"/>
           <w:iCs w:val="0"/>
+          <w:color w:val="83CAEB" w:themeColor="accent1" w:themeTint="66"/>
         </w:rPr>
         <w:t>pagina di iscrizione</w:t>
       </w:r>
@@ -104,13 +109,22 @@
         <w:rPr>
           <w:i w:val="0"/>
           <w:iCs w:val="0"/>
-        </w:rPr>
-        <w:t xml:space="preserve"> al relativo sito</w:t>
-      </w:r>
-      <w:r>
-        <w:rPr>
-          <w:i w:val="0"/>
-          <w:iCs w:val="0"/>
+          <w:color w:val="83CAEB" w:themeColor="accent1" w:themeTint="66"/>
+        </w:rPr>
+        <w:t xml:space="preserve"> </w:t>
+      </w:r>
+      <w:r>
+        <w:rPr>
+          <w:i w:val="0"/>
+          <w:iCs w:val="0"/>
+        </w:rPr>
+        <w:t>al relativo sito</w:t>
+      </w:r>
+      <w:r>
+        <w:rPr>
+          <w:i w:val="0"/>
+          <w:iCs w:val="0"/>
+          <w:color w:val="77206D" w:themeColor="accent5" w:themeShade="BF"/>
         </w:rPr>
         <w:t xml:space="preserve">, </w:t>
       </w:r>
@@ -120,6 +134,7 @@
           <w:bCs/>
           <w:i w:val="0"/>
           <w:iCs w:val="0"/>
+          <w:color w:val="83CAEB" w:themeColor="accent1" w:themeTint="66"/>
         </w:rPr>
         <w:t>una pagina che presenta la possibilità di selezionare e acquistare dei biglietti per diversi concerti</w:t>
       </w:r>
@@ -166,15 +181,59 @@
           <w:bCs/>
           <w:i w:val="0"/>
           <w:iCs w:val="0"/>
-        </w:rPr>
-        <w:t>"vai al carrello" nella pagina degli eventi, ti porta al carrello dell'utente con un riassunto degli eventi selezionati</w:t>
-      </w:r>
-      <w:r>
-        <w:rPr>
-          <w:i w:val="0"/>
-          <w:iCs w:val="0"/>
-        </w:rPr>
-        <w:t xml:space="preserve"> con la quantità di biglietti per ogni evento e il costo totale che si avrebbe comprando quei biglietti</w:t>
+          <w:color w:val="83CAEB" w:themeColor="accent1" w:themeTint="66"/>
+        </w:rPr>
+        <w:t xml:space="preserve">"vai al carrello" nella pagina degli eventi, ti porta al </w:t>
+      </w:r>
+      <w:r>
+        <w:rPr>
+          <w:b/>
+          <w:bCs/>
+          <w:i w:val="0"/>
+          <w:iCs w:val="0"/>
+          <w:color w:val="83CAEB" w:themeColor="accent1" w:themeTint="66"/>
+          <w:u w:val="single"/>
+        </w:rPr>
+        <w:t>carrello</w:t>
+      </w:r>
+      <w:r>
+        <w:rPr>
+          <w:b/>
+          <w:bCs/>
+          <w:i w:val="0"/>
+          <w:iCs w:val="0"/>
+          <w:color w:val="83CAEB" w:themeColor="accent1" w:themeTint="66"/>
+        </w:rPr>
+        <w:t xml:space="preserve"> dell'utente con un riassunto degli eventi selezionati</w:t>
+      </w:r>
+      <w:r>
+        <w:rPr>
+          <w:i w:val="0"/>
+          <w:iCs w:val="0"/>
+          <w:color w:val="83CAEB" w:themeColor="accent1" w:themeTint="66"/>
+        </w:rPr>
+        <w:t xml:space="preserve"> </w:t>
+      </w:r>
+      <w:r>
+        <w:rPr>
+          <w:i w:val="0"/>
+          <w:iCs w:val="0"/>
+        </w:rPr>
+        <w:t xml:space="preserve">con la quantità di biglietti </w:t>
+      </w:r>
+      <w:r>
+        <w:rPr>
+          <w:i w:val="0"/>
+          <w:iCs w:val="0"/>
+        </w:rPr>
+        <w:t>per</w:t>
+      </w:r>
+      <w:r>
+        <w:rPr>
+          <w:i w:val="0"/>
+          <w:iCs w:val="0"/>
+        </w:rPr>
+        <w:t xml:space="preserve"> ogni evento e il costo totale che si avrebbe comprando quei biglietti</w:t>
       </w:r>
       <w:r>
         <w:rPr>

</xml_diff>